<commit_message>
https://github.com/jlam1/TeamCobraProject  Please enter the commit message for your changes. Lines starting
</commit_message>
<xml_diff>
--- a/GitHubTest.docx
+++ b/GitHubTest.docx
@@ -30,13 +30,33 @@
       </w:r>
     </w:p>
     <w:p>
-      <w:pPr>
-        <w:jc w:val="center"/>
+      <w:r>
         <w:rPr>
           <w:b/>
           <w:u w:val="single"/>
         </w:rPr>
-      </w:pPr>
+        <w:t>User:</w:t>
+      </w:r>
+      <w:r>
+        <w:t xml:space="preserve"> wsmith007</w:t>
+      </w:r>
+    </w:p>
+    <w:p>
+      <w:r>
+        <w:rPr>
+          <w:b/>
+          <w:u w:val="single"/>
+        </w:rPr>
+        <w:t>Link:</w:t>
+      </w:r>
+      <w:r>
+        <w:t xml:space="preserve"> </w:t>
+      </w:r>
+      <w:r>
+        <w:t>https://github.com/jlam1/TeamCobraProject</w:t>
+      </w:r>
+      <w:bookmarkStart w:id="0" w:name="_GoBack"/>
+      <w:bookmarkEnd w:id="0"/>
     </w:p>
     <w:p>
       <w:pPr>
@@ -47,7 +67,6 @@
           <w:szCs w:val="144"/>
         </w:rPr>
       </w:pPr>
-      <w:bookmarkStart w:id="0" w:name="_GoBack"/>
       <w:r>
         <w:rPr>
           <w:b/>
@@ -56,7 +75,6 @@
         </w:rPr>
         <w:t>TESTING!!!!</w:t>
       </w:r>
-      <w:bookmarkEnd w:id="0"/>
     </w:p>
     <w:sectPr>
       <w:pgSz w:w="12240" w:h="15840"/>
@@ -191,6 +209,7 @@
     <w:lsdException w:name="HTML Sample" w:semiHidden="1" w:unhideWhenUsed="1"/>
     <w:lsdException w:name="HTML Typewriter" w:semiHidden="1" w:unhideWhenUsed="1"/>
     <w:lsdException w:name="HTML Variable" w:semiHidden="1" w:unhideWhenUsed="1"/>
+    <w:lsdException w:name="Normal Table" w:semiHidden="1" w:unhideWhenUsed="1"/>
     <w:lsdException w:name="annotation subject" w:semiHidden="1" w:unhideWhenUsed="1"/>
     <w:lsdException w:name="No List" w:semiHidden="1" w:unhideWhenUsed="1"/>
     <w:lsdException w:name="Outline List 1" w:semiHidden="1" w:unhideWhenUsed="1"/>
@@ -236,9 +255,11 @@
     <w:lsdException w:name="Table Subtle 1" w:semiHidden="1" w:unhideWhenUsed="1"/>
     <w:lsdException w:name="Table Subtle 2" w:semiHidden="1" w:unhideWhenUsed="1"/>
     <w:lsdException w:name="Table Web 1" w:semiHidden="1" w:unhideWhenUsed="1"/>
+    <w:lsdException w:name="Table Web 2" w:semiHidden="1" w:unhideWhenUsed="1"/>
     <w:lsdException w:name="Table Web 3" w:semiHidden="1" w:unhideWhenUsed="1"/>
     <w:lsdException w:name="Balloon Text" w:semiHidden="1" w:unhideWhenUsed="1"/>
     <w:lsdException w:name="Table Grid" w:uiPriority="39"/>
+    <w:lsdException w:name="Table Theme" w:semiHidden="1" w:unhideWhenUsed="1"/>
     <w:lsdException w:name="Placeholder Text" w:semiHidden="1"/>
     <w:lsdException w:name="No Spacing" w:uiPriority="1" w:qFormat="1"/>
     <w:lsdException w:name="Light Shading" w:uiPriority="60"/>

</xml_diff>